<commit_message>
Chỉnh sửa slide và kế hoạch trình bày.
</commit_message>
<xml_diff>
--- a/PA4/Ke hoach trinh bay.docx
+++ b/PA4/Ke hoach trinh bay.docx
@@ -86,25 +86,70 @@
           <w:szCs w:val="24"/>
           <w:lang w:val="en-US"/>
         </w:rPr>
-        <w:t>T</w:t>
-      </w:r>
-      <w:r>
-        <w:rPr>
-          <w:rFonts w:ascii="Times New Roman" w:hAnsi="Times New Roman" w:cs="Times New Roman"/>
-          <w:sz w:val="24"/>
-          <w:szCs w:val="24"/>
-          <w:lang w:val="en-US"/>
-        </w:rPr>
-        <w:t>huận chuẩn bị laptop, một thành viên khác trong nhóm (Tiến, Toại, Hthuận) có thể đem theo hờ một laptop phòng trường hợp bất trắc.</w:t>
-      </w:r>
-      <w:r>
-        <w:rPr>
-          <w:rFonts w:ascii="Times New Roman" w:hAnsi="Times New Roman" w:cs="Times New Roman"/>
-          <w:sz w:val="24"/>
-          <w:szCs w:val="24"/>
-          <w:lang w:val="en-US"/>
-        </w:rPr>
-        <w:t xml:space="preserve"> Laptop phải có sẵn chuột sẽ thuận tiện cho việc demo.</w:t>
+        <w:t>Thuận</w:t>
+      </w:r>
+      <w:r>
+        <w:rPr>
+          <w:rFonts w:ascii="Times New Roman" w:hAnsi="Times New Roman" w:cs="Times New Roman"/>
+          <w:sz w:val="24"/>
+          <w:szCs w:val="24"/>
+          <w:lang w:val="en-US"/>
+        </w:rPr>
+        <w:t xml:space="preserve"> chuẩn bị laptop, một thành viên khác trong nhóm (Tiến, Toại, H</w:t>
+      </w:r>
+      <w:r>
+        <w:rPr>
+          <w:rFonts w:ascii="Times New Roman" w:hAnsi="Times New Roman" w:cs="Times New Roman"/>
+          <w:sz w:val="24"/>
+          <w:szCs w:val="24"/>
+          <w:lang w:val="en-US"/>
+        </w:rPr>
+        <w:t>Thuận</w:t>
+      </w:r>
+      <w:r>
+        <w:rPr>
+          <w:rFonts w:ascii="Times New Roman" w:hAnsi="Times New Roman" w:cs="Times New Roman"/>
+          <w:sz w:val="24"/>
+          <w:szCs w:val="24"/>
+          <w:lang w:val="en-US"/>
+        </w:rPr>
+        <w:t>) có thể đem theo hờ một laptop phòng trường hợp bất trắc.</w:t>
+      </w:r>
+      <w:r>
+        <w:rPr>
+          <w:rFonts w:ascii="Times New Roman" w:hAnsi="Times New Roman" w:cs="Times New Roman"/>
+          <w:sz w:val="24"/>
+          <w:szCs w:val="24"/>
+          <w:lang w:val="en-US"/>
+        </w:rPr>
+        <w:t xml:space="preserve"> Laptop phải có sẵn chuột sẽ </w:t>
+      </w:r>
+      <w:r>
+        <w:rPr>
+          <w:rFonts w:ascii="Times New Roman" w:hAnsi="Times New Roman" w:cs="Times New Roman"/>
+          <w:sz w:val="24"/>
+          <w:szCs w:val="24"/>
+          <w:lang w:val="en-US"/>
+        </w:rPr>
+        <w:t>Thuận</w:t>
+      </w:r>
+      <w:r>
+        <w:rPr>
+          <w:rFonts w:ascii="Times New Roman" w:hAnsi="Times New Roman" w:cs="Times New Roman"/>
+          <w:sz w:val="24"/>
+          <w:szCs w:val="24"/>
+          <w:lang w:val="en-US"/>
+        </w:rPr>
+        <w:t xml:space="preserve"> tiện cho việc demo.</w:t>
+      </w:r>
+      <w:r>
+        <w:rPr>
+          <w:rFonts w:ascii="Times New Roman" w:hAnsi="Times New Roman" w:cs="Times New Roman"/>
+          <w:sz w:val="24"/>
+          <w:szCs w:val="24"/>
+          <w:lang w:val="en-US"/>
+        </w:rPr>
+        <w:t xml:space="preserve"> Unikey chuyển sang kiểu gõ VNI, Unicode.</w:t>
       </w:r>
     </w:p>
     <w:p>
@@ -174,7 +219,25 @@
           <w:szCs w:val="24"/>
           <w:lang w:val="en-US"/>
         </w:rPr>
-        <w:t>Mthuận: thuyết trình phần 1.</w:t>
+        <w:t>M</w:t>
+      </w:r>
+      <w:r>
+        <w:rPr>
+          <w:rFonts w:ascii="Times New Roman" w:hAnsi="Times New Roman" w:cs="Times New Roman"/>
+          <w:sz w:val="24"/>
+          <w:szCs w:val="24"/>
+          <w:lang w:val="en-US"/>
+        </w:rPr>
+        <w:t>Thuận</w:t>
+      </w:r>
+      <w:r>
+        <w:rPr>
+          <w:rFonts w:ascii="Times New Roman" w:hAnsi="Times New Roman" w:cs="Times New Roman"/>
+          <w:sz w:val="24"/>
+          <w:szCs w:val="24"/>
+          <w:lang w:val="en-US"/>
+        </w:rPr>
+        <w:t>: thuyết trình phần 1.</w:t>
       </w:r>
     </w:p>
     <w:p>
@@ -200,7 +263,25 @@
           <w:szCs w:val="24"/>
           <w:lang w:val="en-US"/>
         </w:rPr>
-        <w:t>Hthuận: thuyết trình phần 2.</w:t>
+        <w:t>H</w:t>
+      </w:r>
+      <w:r>
+        <w:rPr>
+          <w:rFonts w:ascii="Times New Roman" w:hAnsi="Times New Roman" w:cs="Times New Roman"/>
+          <w:sz w:val="24"/>
+          <w:szCs w:val="24"/>
+          <w:lang w:val="en-US"/>
+        </w:rPr>
+        <w:t>Thuận</w:t>
+      </w:r>
+      <w:r>
+        <w:rPr>
+          <w:rFonts w:ascii="Times New Roman" w:hAnsi="Times New Roman" w:cs="Times New Roman"/>
+          <w:sz w:val="24"/>
+          <w:szCs w:val="24"/>
+          <w:lang w:val="en-US"/>
+        </w:rPr>
+        <w:t>: thuyết trình phần 2.</w:t>
       </w:r>
     </w:p>
     <w:p>
@@ -278,7 +359,25 @@
           <w:szCs w:val="24"/>
           <w:lang w:val="es-GT"/>
         </w:rPr>
-        <w:t>Tiến sẽ lo phần bấm slide cho hai bác Thuận.</w:t>
+        <w:t xml:space="preserve">Tiến sẽ lo phần bấm slide cho hai bác </w:t>
+      </w:r>
+      <w:r>
+        <w:rPr>
+          <w:rFonts w:ascii="Times New Roman" w:hAnsi="Times New Roman" w:cs="Times New Roman"/>
+          <w:sz w:val="24"/>
+          <w:szCs w:val="24"/>
+          <w:lang w:val="es-GT"/>
+        </w:rPr>
+        <w:t>Thuận</w:t>
+      </w:r>
+      <w:r>
+        <w:rPr>
+          <w:rFonts w:ascii="Times New Roman" w:hAnsi="Times New Roman" w:cs="Times New Roman"/>
+          <w:sz w:val="24"/>
+          <w:szCs w:val="24"/>
+          <w:lang w:val="es-GT"/>
+        </w:rPr>
+        <w:t>.</w:t>
       </w:r>
     </w:p>
     <w:p>
@@ -362,7 +461,25 @@
           <w:szCs w:val="24"/>
           <w:lang w:val="es-GT"/>
         </w:rPr>
-        <w:t xml:space="preserve"> và lên bàn đầu ngồi. Mthuận và Tiến lo việc cắm laptop và điện đóm.</w:t>
+        <w:t xml:space="preserve"> và lên bàn đầu ngồi. M</w:t>
+      </w:r>
+      <w:r>
+        <w:rPr>
+          <w:rFonts w:ascii="Times New Roman" w:hAnsi="Times New Roman" w:cs="Times New Roman"/>
+          <w:sz w:val="24"/>
+          <w:szCs w:val="24"/>
+          <w:lang w:val="es-GT"/>
+        </w:rPr>
+        <w:t>Thuận</w:t>
+      </w:r>
+      <w:r>
+        <w:rPr>
+          <w:rFonts w:ascii="Times New Roman" w:hAnsi="Times New Roman" w:cs="Times New Roman"/>
+          <w:sz w:val="24"/>
+          <w:szCs w:val="24"/>
+          <w:lang w:val="es-GT"/>
+        </w:rPr>
+        <w:t xml:space="preserve"> và Tiến lo việc cắm laptop và điện đóm.</w:t>
       </w:r>
     </w:p>
     <w:p>
@@ -384,7 +501,25 @@
           <w:szCs w:val="24"/>
           <w:lang w:val="es-GT"/>
         </w:rPr>
-        <w:t>Mở đầu, Mthuận sẽ báo cáo thầy nhóm có 5 thành viên và có mặt đầy đủ. Lấy lí do có một thành viên bị viêm họng nên chỉ có 4 ngườ</w:t>
+        <w:t>Mở đầu, M</w:t>
+      </w:r>
+      <w:r>
+        <w:rPr>
+          <w:rFonts w:ascii="Times New Roman" w:hAnsi="Times New Roman" w:cs="Times New Roman"/>
+          <w:sz w:val="24"/>
+          <w:szCs w:val="24"/>
+          <w:lang w:val="es-GT"/>
+        </w:rPr>
+        <w:t>Thuận</w:t>
+      </w:r>
+      <w:r>
+        <w:rPr>
+          <w:rFonts w:ascii="Times New Roman" w:hAnsi="Times New Roman" w:cs="Times New Roman"/>
+          <w:sz w:val="24"/>
+          <w:szCs w:val="24"/>
+          <w:lang w:val="es-GT"/>
+        </w:rPr>
+        <w:t xml:space="preserve"> sẽ báo cáo thầy nhóm có 5 thành viên và có mặt đầy đủ. Lấy lí do có một thành viên bị viêm họng nên chỉ có 4 ngườ</w:t>
       </w:r>
       <w:r>
         <w:rPr>
@@ -994,6 +1129,32 @@
           <w:szCs w:val="24"/>
           <w:lang w:val="en-US"/>
         </w:rPr>
+        <w:t>Đọc rõ các ghi chú trong slide để tránh trình bày thiếu ý.</w:t>
+      </w:r>
+    </w:p>
+    <w:p>
+      <w:pPr>
+        <w:pStyle w:val="ListParagraph"/>
+        <w:numPr>
+          <w:ilvl w:val="0"/>
+          <w:numId w:val="4"/>
+        </w:numPr>
+        <w:ind w:left="1418"/>
+        <w:rPr>
+          <w:rFonts w:ascii="Times New Roman" w:hAnsi="Times New Roman" w:cs="Times New Roman"/>
+          <w:sz w:val="24"/>
+          <w:szCs w:val="24"/>
+          <w:lang w:val="en-US"/>
+        </w:rPr>
+      </w:pPr>
+      <w:r>
+        <w:rPr>
+          <w:rFonts w:ascii="Times New Roman" w:hAnsi="Times New Roman" w:cs="Times New Roman"/>
+          <w:sz w:val="24"/>
+          <w:szCs w:val="24"/>
+          <w:lang w:val="en-US"/>
+        </w:rPr>
+        <w:lastRenderedPageBreak/>
         <w:t>Khi thuyết trình tránh việc nhìn vào màn hình laptop, quay lưng về mọi người để nhìn lên màn chiếu.</w:t>
       </w:r>
     </w:p>
@@ -1019,7 +1180,6 @@
           <w:szCs w:val="24"/>
           <w:lang w:val="en-US"/>
         </w:rPr>
-        <w:lastRenderedPageBreak/>
         <w:t>Cần nhìn vào mọi người và giáo viên.</w:t>
       </w:r>
     </w:p>
@@ -1837,7 +1997,25 @@
           <w:szCs w:val="24"/>
           <w:lang w:val="en-US"/>
         </w:rPr>
-        <w:t xml:space="preserve">Mthuận </w:t>
+        <w:t>M</w:t>
+      </w:r>
+      <w:r>
+        <w:rPr>
+          <w:rFonts w:ascii="Times New Roman" w:hAnsi="Times New Roman" w:cs="Times New Roman"/>
+          <w:sz w:val="24"/>
+          <w:szCs w:val="24"/>
+          <w:lang w:val="en-US"/>
+        </w:rPr>
+        <w:t>Thuận</w:t>
+      </w:r>
+      <w:r>
+        <w:rPr>
+          <w:rFonts w:ascii="Times New Roman" w:hAnsi="Times New Roman" w:cs="Times New Roman"/>
+          <w:sz w:val="24"/>
+          <w:szCs w:val="24"/>
+          <w:lang w:val="en-US"/>
+        </w:rPr>
+        <w:t xml:space="preserve"> </w:t>
       </w:r>
       <w:r>
         <w:rPr>

</xml_diff>